<commit_message>
Renderöintibugi korjattu (sivunumeroiden otsikot, rivi 56)
</commit_message>
<xml_diff>
--- a/bugit.docx
+++ b/bugit.docx
@@ -21,6 +21,16 @@
       </w:pPr>
       <w:r>
         <w:t>joistakin sivunumeroista puuttuu otsikot</w:t>
+      </w:r>
+      <w:r>
+        <w:t xml:space="preserve"> </w:t>
+      </w:r>
+      <w:r>
+        <w:rPr>
+          <w:b/>
+          <w:bCs/>
+        </w:rPr>
+        <w:t>// TEHTY</w:t>
       </w:r>
     </w:p>
     <w:p>

</xml_diff>

<commit_message>
'Kappaleiden välissä ei ole tyhjiä rivejä' KORJATTU
</commit_message>
<xml_diff>
--- a/bugit.docx
+++ b/bugit.docx
@@ -29,8 +29,17 @@
         <w:rPr>
           <w:b/>
           <w:bCs/>
-        </w:rPr>
-        <w:t>// TEHTY</w:t>
+          <w:color w:val="00B050"/>
+        </w:rPr>
+        <w:t xml:space="preserve">// </w:t>
+      </w:r>
+      <w:r>
+        <w:rPr>
+          <w:b/>
+          <w:bCs/>
+          <w:color w:val="00B050"/>
+        </w:rPr>
+        <w:t>KORJATTU</w:t>
       </w:r>
     </w:p>
     <w:p>
@@ -41,6 +50,9 @@
           <w:numId w:val="3"/>
         </w:numPr>
         <w:spacing w:after="0"/>
+        <w:rPr>
+          <w:color w:val="00B050"/>
+        </w:rPr>
       </w:pPr>
       <w:r>
         <w:t xml:space="preserve">kappaleiden välissä ei ole </w:t>
@@ -48,6 +60,17 @@
       <w:r>
         <w:t>tyhjiä rivejä</w:t>
       </w:r>
+      <w:r>
+        <w:t xml:space="preserve"> </w:t>
+      </w:r>
+      <w:r>
+        <w:rPr>
+          <w:b/>
+          <w:bCs/>
+          <w:color w:val="00B050"/>
+        </w:rPr>
+        <w:t>// KORJATTU</w:t>
+      </w:r>
     </w:p>
     <w:p>
       <w:pPr>
@@ -435,6 +458,21 @@
           <w:bCs/>
         </w:rPr>
         <w:t>joistakin sivunumeroista puuttuu otsikko</w:t>
+      </w:r>
+      <w:r>
+        <w:rPr>
+          <w:b/>
+          <w:bCs/>
+        </w:rPr>
+        <w:t xml:space="preserve"> </w:t>
+      </w:r>
+      <w:r>
+        <w:rPr>
+          <w:b/>
+          <w:bCs/>
+          <w:color w:val="00B050"/>
+        </w:rPr>
+        <w:t>// KORJATTU</w:t>
       </w:r>
     </w:p>
     <w:p>
@@ -555,6 +593,21 @@
         </w:rPr>
         <w:t>päähakemistosivulta joistakin sivunumeroista puuttuu otsikko.</w:t>
       </w:r>
+      <w:r>
+        <w:rPr>
+          <w:b/>
+          <w:bCs/>
+        </w:rPr>
+        <w:t xml:space="preserve"> </w:t>
+      </w:r>
+      <w:r>
+        <w:rPr>
+          <w:b/>
+          <w:bCs/>
+          <w:color w:val="00B050"/>
+        </w:rPr>
+        <w:t>// KORJATTU</w:t>
+      </w:r>
     </w:p>
     <w:p>
       <w:pPr>
@@ -625,6 +678,21 @@
           <w:bCs/>
         </w:rPr>
         <w:t>joistakin sivunumeroista puuttuu otsikko</w:t>
+      </w:r>
+      <w:r>
+        <w:rPr>
+          <w:b/>
+          <w:bCs/>
+        </w:rPr>
+        <w:t xml:space="preserve"> </w:t>
+      </w:r>
+      <w:r>
+        <w:rPr>
+          <w:b/>
+          <w:bCs/>
+          <w:color w:val="00B050"/>
+        </w:rPr>
+        <w:t>// KORJATTU</w:t>
       </w:r>
     </w:p>
     <w:p>
@@ -714,6 +782,21 @@
         </w:rPr>
         <w:t>joistakin sivunumeroista puuttuu otsikko</w:t>
       </w:r>
+      <w:r>
+        <w:rPr>
+          <w:b/>
+          <w:bCs/>
+        </w:rPr>
+        <w:t xml:space="preserve"> </w:t>
+      </w:r>
+      <w:r>
+        <w:rPr>
+          <w:b/>
+          <w:bCs/>
+          <w:color w:val="00B050"/>
+        </w:rPr>
+        <w:t>// KORJATTU</w:t>
+      </w:r>
     </w:p>
     <w:p>
       <w:pPr>
@@ -814,6 +897,21 @@
         </w:rPr>
         <w:t>joistakin sivunumeroista puuttuu otsikko</w:t>
       </w:r>
+      <w:r>
+        <w:rPr>
+          <w:b/>
+          <w:bCs/>
+        </w:rPr>
+        <w:t xml:space="preserve"> </w:t>
+      </w:r>
+      <w:r>
+        <w:rPr>
+          <w:b/>
+          <w:bCs/>
+          <w:color w:val="00B050"/>
+        </w:rPr>
+        <w:t>// KORJATTU</w:t>
+      </w:r>
     </w:p>
     <w:p>
       <w:pPr>
@@ -988,6 +1086,21 @@
           <w:bCs/>
         </w:rPr>
         <w:t>joistakin sivunumeroista puuttuu otsikko</w:t>
+      </w:r>
+      <w:r>
+        <w:rPr>
+          <w:b/>
+          <w:bCs/>
+        </w:rPr>
+        <w:t xml:space="preserve"> </w:t>
+      </w:r>
+      <w:r>
+        <w:rPr>
+          <w:b/>
+          <w:bCs/>
+          <w:color w:val="00B050"/>
+        </w:rPr>
+        <w:t>// KORJATTU</w:t>
       </w:r>
     </w:p>
     <w:p>
@@ -1440,6 +1553,21 @@
         </w:rPr>
         <w:t>päähakemistosivulta joistakin sivunumeroista puuttuu otsikko.</w:t>
       </w:r>
+      <w:r>
+        <w:rPr>
+          <w:b/>
+          <w:bCs/>
+        </w:rPr>
+        <w:t xml:space="preserve"> </w:t>
+      </w:r>
+      <w:r>
+        <w:rPr>
+          <w:b/>
+          <w:bCs/>
+          <w:color w:val="00B050"/>
+        </w:rPr>
+        <w:t>// KORJATTU</w:t>
+      </w:r>
     </w:p>
     <w:p>
       <w:pPr>
@@ -1930,6 +2058,21 @@
         </w:rPr>
         <w:t>päähakemistosivulta joistakin sivunumeroista puuttuu otsikko.</w:t>
       </w:r>
+      <w:r>
+        <w:rPr>
+          <w:b/>
+          <w:bCs/>
+        </w:rPr>
+        <w:t xml:space="preserve"> </w:t>
+      </w:r>
+      <w:r>
+        <w:rPr>
+          <w:b/>
+          <w:bCs/>
+          <w:color w:val="00B050"/>
+        </w:rPr>
+        <w:t>// KORJATTU</w:t>
+      </w:r>
     </w:p>
     <w:p>
       <w:pPr>
@@ -2116,12 +2259,11 @@
         <w:pStyle w:val="Luettelokappale"/>
         <w:numPr>
           <w:ilvl w:val="0"/>
-          <w:numId w:val="1"/>
-        </w:numPr>
-        <w:spacing w:after="0"/>
-        <w:rPr>
-          <w:b/>
-          <w:bCs/>
+          <w:numId w:val="3"/>
+        </w:numPr>
+        <w:spacing w:after="0"/>
+        <w:rPr>
+          <w:color w:val="00B050"/>
         </w:rPr>
       </w:pPr>
       <w:r>
@@ -2137,6 +2279,21 @@
           <w:bCs/>
         </w:rPr>
         <w:t>tyhjiä rivejä</w:t>
+      </w:r>
+      <w:r>
+        <w:rPr>
+          <w:b/>
+          <w:bCs/>
+        </w:rPr>
+        <w:t xml:space="preserve"> </w:t>
+      </w:r>
+      <w:r>
+        <w:rPr>
+          <w:b/>
+          <w:bCs/>
+          <w:color w:val="00B050"/>
+        </w:rPr>
+        <w:t>// KORJATTU</w:t>
       </w:r>
     </w:p>
     <w:p>
@@ -2259,6 +2416,21 @@
         </w:rPr>
         <w:t>joistakin sivunumeroista puuttuu otsikko</w:t>
       </w:r>
+      <w:r>
+        <w:rPr>
+          <w:b/>
+          <w:bCs/>
+        </w:rPr>
+        <w:t xml:space="preserve"> </w:t>
+      </w:r>
+      <w:r>
+        <w:rPr>
+          <w:b/>
+          <w:bCs/>
+          <w:color w:val="00B050"/>
+        </w:rPr>
+        <w:t>// KORJATTU</w:t>
+      </w:r>
     </w:p>
     <w:p>
       <w:pPr>
@@ -2366,6 +2538,21 @@
         </w:rPr>
         <w:t>345: kappaleiden välissä ei ole tyhjiä rivejä</w:t>
       </w:r>
+      <w:r>
+        <w:rPr>
+          <w:b/>
+          <w:bCs/>
+        </w:rPr>
+        <w:t xml:space="preserve"> </w:t>
+      </w:r>
+      <w:r>
+        <w:rPr>
+          <w:b/>
+          <w:bCs/>
+          <w:color w:val="00B050"/>
+        </w:rPr>
+        <w:t>// KORJATTU</w:t>
+      </w:r>
     </w:p>
     <w:p>
       <w:pPr>
@@ -2387,6 +2574,21 @@
         </w:rPr>
         <w:t>346: kappaleiden välissä ei ole tyhjiä rivejä</w:t>
       </w:r>
+      <w:r>
+        <w:rPr>
+          <w:b/>
+          <w:bCs/>
+        </w:rPr>
+        <w:t xml:space="preserve"> </w:t>
+      </w:r>
+      <w:r>
+        <w:rPr>
+          <w:b/>
+          <w:bCs/>
+          <w:color w:val="00B050"/>
+        </w:rPr>
+        <w:t>// KORJATTU</w:t>
+      </w:r>
     </w:p>
     <w:p>
       <w:pPr>
@@ -2556,6 +2758,21 @@
           <w:bCs/>
         </w:rPr>
         <w:t>804-sivunumerolla ei ole otsikkoa</w:t>
+      </w:r>
+      <w:r>
+        <w:rPr>
+          <w:b/>
+          <w:bCs/>
+        </w:rPr>
+        <w:t xml:space="preserve"> </w:t>
+      </w:r>
+      <w:r>
+        <w:rPr>
+          <w:b/>
+          <w:bCs/>
+          <w:color w:val="00B050"/>
+        </w:rPr>
+        <w:t>// KORJATTU</w:t>
       </w:r>
     </w:p>
     <w:p>

</xml_diff>